<commit_message>
Laura's edits to response
</commit_message>
<xml_diff>
--- a/CGM Code/R Functions Paper/PLOS One/Resubmission #1/Response to Reviewers.docx
+++ b/CGM Code/R Functions Paper/PLOS One/Resubmission #1/Response to Reviewers.docx
@@ -85,7 +85,13 @@
         <w:rPr>
           <w:rFonts w:ascii="Times New Roman" w:hAnsi="Times New Roman" w:cs="Times New Roman"/>
         </w:rPr>
-        <w:t>May 25, 2019</w:t>
+        <w:t>June 19</w:t>
+      </w:r>
+      <w:r>
+        <w:rPr>
+          <w:rFonts w:ascii="Times New Roman" w:hAnsi="Times New Roman" w:cs="Times New Roman"/>
+        </w:rPr>
+        <w:t>, 2019</w:t>
       </w:r>
     </w:p>
     <w:p>
@@ -153,14 +159,6 @@
         </w:rPr>
         <w:t>Thank you for your careful review of our manuscript, “R functions for analysis of continuous glucose monitor data.”  We appreciate the opportunity to revise the manuscript.  Below are our point-by-point responses to your review.</w:t>
       </w:r>
-    </w:p>
-    <w:p>
-      <w:pPr>
-        <w:pStyle w:val="NoSpacing"/>
-        <w:rPr>
-          <w:rFonts w:ascii="Times New Roman" w:hAnsi="Times New Roman" w:cs="Times New Roman"/>
-        </w:rPr>
-      </w:pPr>
     </w:p>
     <w:p>
       <w:pPr>
@@ -310,8 +308,6 @@
           <w:rFonts w:ascii="Times New Roman" w:hAnsi="Times New Roman" w:cs="Times New Roman"/>
         </w:rPr>
       </w:pPr>
-      <w:bookmarkStart w:id="0" w:name="_GoBack"/>
-      <w:bookmarkEnd w:id="0"/>
     </w:p>
     <w:p>
       <w:pPr>
@@ -330,21 +326,23 @@
           <w:rFonts w:ascii="Times New Roman" w:hAnsi="Times New Roman" w:cs="Times New Roman"/>
           <w:b/>
         </w:rPr>
-        <w:t>Before your manuscript can be sent to the reviewers please address the following publication in your manuscript in relation to the PLOS ONE publication criteria:</w:t>
-      </w:r>
+        <w:t>Before your manuscript can be sent to the reviewers please address the following publication in your manuscript in relation to the PLOS ONE publication criteria: "</w:t>
+      </w:r>
+      <w:proofErr w:type="spellStart"/>
       <w:r>
         <w:rPr>
           <w:rFonts w:ascii="Times New Roman" w:hAnsi="Times New Roman" w:cs="Times New Roman"/>
           <w:b/>
         </w:rPr>
-        <w:t xml:space="preserve"> </w:t>
-      </w:r>
+        <w:t>CGManalyzer</w:t>
+      </w:r>
+      <w:proofErr w:type="spellEnd"/>
       <w:r>
         <w:rPr>
           <w:rFonts w:ascii="Times New Roman" w:hAnsi="Times New Roman" w:cs="Times New Roman"/>
           <w:b/>
         </w:rPr>
-        <w:t>"</w:t>
+        <w:t xml:space="preserve">: an R package for analyzing continuous glucose monitoring studies" </w:t>
       </w:r>
       <w:proofErr w:type="spellStart"/>
       <w:r>
@@ -352,7 +350,7 @@
           <w:rFonts w:ascii="Times New Roman" w:hAnsi="Times New Roman" w:cs="Times New Roman"/>
           <w:b/>
         </w:rPr>
-        <w:t>CGManalyzer</w:t>
+        <w:t>Xiaohua</w:t>
       </w:r>
       <w:proofErr w:type="spellEnd"/>
       <w:r>
@@ -360,14 +358,23 @@
           <w:rFonts w:ascii="Times New Roman" w:hAnsi="Times New Roman" w:cs="Times New Roman"/>
           <w:b/>
         </w:rPr>
-        <w:t>: an R package for analyzing continuous glucose monitoring studies"</w:t>
-      </w:r>
+        <w:t xml:space="preserve"> Douglas Zhang </w:t>
+      </w:r>
+      <w:proofErr w:type="spellStart"/>
       <w:r>
         <w:rPr>
           <w:rFonts w:ascii="Times New Roman" w:hAnsi="Times New Roman" w:cs="Times New Roman"/>
           <w:b/>
         </w:rPr>
-        <w:t xml:space="preserve"> </w:t>
+        <w:t>Zhaozhi</w:t>
+      </w:r>
+      <w:proofErr w:type="spellEnd"/>
+      <w:r>
+        <w:rPr>
+          <w:rFonts w:ascii="Times New Roman" w:hAnsi="Times New Roman" w:cs="Times New Roman"/>
+          <w:b/>
+        </w:rPr>
+        <w:t xml:space="preserve"> Zhang </w:t>
       </w:r>
       <w:proofErr w:type="spellStart"/>
       <w:r>
@@ -375,7 +382,7 @@
           <w:rFonts w:ascii="Times New Roman" w:hAnsi="Times New Roman" w:cs="Times New Roman"/>
           <w:b/>
         </w:rPr>
-        <w:t>Xiaohua</w:t>
+        <w:t>Dandan</w:t>
       </w:r>
       <w:proofErr w:type="spellEnd"/>
       <w:r>
@@ -383,53 +390,7 @@
           <w:rFonts w:ascii="Times New Roman" w:hAnsi="Times New Roman" w:cs="Times New Roman"/>
           <w:b/>
         </w:rPr>
-        <w:t xml:space="preserve"> Douglas Zhang </w:t>
-      </w:r>
-      <w:proofErr w:type="spellStart"/>
-      <w:r>
-        <w:rPr>
-          <w:rFonts w:ascii="Times New Roman" w:hAnsi="Times New Roman" w:cs="Times New Roman"/>
-          <w:b/>
-        </w:rPr>
-        <w:t>Zhaozhi</w:t>
-      </w:r>
-      <w:proofErr w:type="spellEnd"/>
-      <w:r>
-        <w:rPr>
-          <w:rFonts w:ascii="Times New Roman" w:hAnsi="Times New Roman" w:cs="Times New Roman"/>
-          <w:b/>
-        </w:rPr>
-        <w:t xml:space="preserve"> Zhang </w:t>
-      </w:r>
-      <w:proofErr w:type="spellStart"/>
-      <w:r>
-        <w:rPr>
-          <w:rFonts w:ascii="Times New Roman" w:hAnsi="Times New Roman" w:cs="Times New Roman"/>
-          <w:b/>
-        </w:rPr>
-        <w:t>Dandan</w:t>
-      </w:r>
-      <w:proofErr w:type="spellEnd"/>
-      <w:r>
-        <w:rPr>
-          <w:rFonts w:ascii="Times New Roman" w:hAnsi="Times New Roman" w:cs="Times New Roman"/>
-          <w:b/>
-        </w:rPr>
-        <w:t xml:space="preserve"> Wang</w:t>
-      </w:r>
-      <w:r>
-        <w:rPr>
-          <w:rFonts w:ascii="Times New Roman" w:hAnsi="Times New Roman" w:cs="Times New Roman"/>
-          <w:b/>
-        </w:rPr>
-        <w:t xml:space="preserve"> </w:t>
-      </w:r>
-      <w:r>
-        <w:rPr>
-          <w:rFonts w:ascii="Times New Roman" w:hAnsi="Times New Roman" w:cs="Times New Roman"/>
-          <w:b/>
-        </w:rPr>
-        <w:t>Bioinformatics, Volume 34, Issue 9, 01 May 2018, Pages 1609–1611.</w:t>
+        <w:t xml:space="preserve"> Wang Bioinformatics, Volume 34, Issue 9, 01 May 2018, Pages 1609–1611.</w:t>
       </w:r>
     </w:p>
     <w:p>
@@ -479,28 +440,7 @@
           <w:rFonts w:ascii="Times New Roman" w:hAnsi="Times New Roman" w:cs="Times New Roman"/>
           <w:b/>
         </w:rPr>
-        <w:t>Please ensure that your manuscript meets PLOS ONE's style requirements, including those for file naming. The PLOS ONE style templates can be found at</w:t>
-      </w:r>
-      <w:r>
-        <w:rPr>
-          <w:rFonts w:ascii="Times New Roman" w:hAnsi="Times New Roman" w:cs="Times New Roman"/>
-          <w:b/>
-        </w:rPr>
-        <w:t xml:space="preserve"> </w:t>
-      </w:r>
-      <w:r>
-        <w:rPr>
-          <w:rFonts w:ascii="Times New Roman" w:hAnsi="Times New Roman" w:cs="Times New Roman"/>
-          <w:b/>
-        </w:rPr>
-        <w:t>http://www.journals.plos.org/plosone/s/file?id=wjVg/PLOSOne_form</w:t>
-      </w:r>
-      <w:r>
-        <w:rPr>
-          <w:rFonts w:ascii="Times New Roman" w:hAnsi="Times New Roman" w:cs="Times New Roman"/>
-          <w:b/>
-        </w:rPr>
-        <w:t xml:space="preserve">atting_sample_main_body.pdf and </w:t>
+        <w:t xml:space="preserve">Please ensure that your manuscript meets PLOS ONE's style requirements, including those for file naming. The PLOS ONE style templates can be found at http://www.journals.plos.org/plosone/s/file?id=wjVg/PLOSOne_formatting_sample_main_body.pdf and </w:t>
       </w:r>
       <w:hyperlink r:id="rId6" w:history="1">
         <w:r>
@@ -554,6 +494,34 @@
         <w:rPr>
           <w:rFonts w:ascii="Times New Roman" w:hAnsi="Times New Roman" w:cs="Times New Roman"/>
         </w:rPr>
+        <w:t xml:space="preserve">Finally, we previously stated that the repository information for our data would be available at acceptance.  We have made the data available now to facilitate review of the manuscript.  The data can be accessed at: </w:t>
+      </w:r>
+      <w:r>
+        <w:rPr>
+          <w:rFonts w:ascii="Times New Roman" w:hAnsi="Times New Roman" w:cs="Times New Roman"/>
+        </w:rPr>
+        <w:t>https://figshare.com/projects/R_Functions_for_Analysis_of_Continuous_Glucose_Monitor_Data/64973</w:t>
+      </w:r>
+    </w:p>
+    <w:p>
+      <w:pPr>
+        <w:pStyle w:val="NoSpacing"/>
+        <w:rPr>
+          <w:rFonts w:ascii="Times New Roman" w:hAnsi="Times New Roman" w:cs="Times New Roman"/>
+        </w:rPr>
+      </w:pPr>
+    </w:p>
+    <w:p>
+      <w:pPr>
+        <w:pStyle w:val="NoSpacing"/>
+        <w:rPr>
+          <w:rFonts w:ascii="Times New Roman" w:hAnsi="Times New Roman" w:cs="Times New Roman"/>
+        </w:rPr>
+      </w:pPr>
+      <w:r>
+        <w:rPr>
+          <w:rFonts w:ascii="Times New Roman" w:hAnsi="Times New Roman" w:cs="Times New Roman"/>
+        </w:rPr>
         <w:t>Sincerely,</w:t>
       </w:r>
     </w:p>
@@ -578,6 +546,8 @@
           <w:rFonts w:ascii="Times New Roman" w:hAnsi="Times New Roman" w:cs="Times New Roman"/>
         </w:rPr>
       </w:pPr>
+      <w:bookmarkStart w:id="0" w:name="_GoBack"/>
+      <w:bookmarkEnd w:id="0"/>
     </w:p>
     <w:sectPr>
       <w:pgSz w:w="12240" w:h="15840"/>

</xml_diff>